<commit_message>
Works with all but srt
</commit_message>
<xml_diff>
--- a/Lab03/report.docx
+++ b/Lab03/report.docx
@@ -96,6 +96,9 @@
         <w:jc w:val="center"/>
       </w:pPr>
       <w:r>
+        <w:rPr>
+          <w:noProof/>
+        </w:rPr>
         <w:drawing>
           <wp:inline distT="0" distB="0" distL="0" distR="0" wp14:anchorId="24A7E2FB" wp14:editId="4299BF0F">
             <wp:extent cx="5943600" cy="1500505"/>
@@ -156,76 +159,523 @@
     </w:p>
     <w:p>
       <w:r>
-        <w:t xml:space="preserve">The first necessary step is choosing a and b. For purposes of this experiment, it was decided that a will be ??? and b will </w:t>
+        <w:t xml:space="preserve">The first necessary step is choosing a and b. For purposes of this experiment, it was decided that a will be </w:t>
+      </w:r>
+      <w:r>
+        <w:t>1</w:t>
+      </w:r>
+      <w:r>
+        <w:t xml:space="preserve"> and b will be </w:t>
+      </w:r>
+      <w:r>
+        <w:t>1</w:t>
+      </w:r>
+      <w:r>
+        <w:t>00</w:t>
+      </w:r>
+      <w:r>
+        <w:t>.</w:t>
+      </w:r>
+      <w:r>
+        <w:t xml:space="preserve"> </w:t>
+      </w:r>
+      <w:r>
+        <w:t>The number of samples along with the value calculated from them is shown below:</w:t>
+      </w:r>
+    </w:p>
+    <w:p>
+      <w:r>
+        <w:rPr>
+          <w:noProof/>
+        </w:rPr>
+        <w:drawing>
+          <wp:inline distT="0" distB="0" distL="0" distR="0" wp14:anchorId="7ABD197F" wp14:editId="4454A5E0">
+            <wp:extent cx="4657725" cy="2598350"/>
+            <wp:effectExtent l="0" t="0" r="0" b="0"/>
+            <wp:docPr id="2" name="Picture 2"/>
+            <wp:cNvGraphicFramePr>
+              <a:graphicFrameLocks xmlns:a="http://schemas.openxmlformats.org/drawingml/2006/main" noChangeAspect="1"/>
+            </wp:cNvGraphicFramePr>
+            <a:graphic xmlns:a="http://schemas.openxmlformats.org/drawingml/2006/main">
+              <a:graphicData uri="http://schemas.openxmlformats.org/drawingml/2006/picture">
+                <pic:pic xmlns:pic="http://schemas.openxmlformats.org/drawingml/2006/picture">
+                  <pic:nvPicPr>
+                    <pic:cNvPr id="1" name=""/>
+                    <pic:cNvPicPr/>
+                  </pic:nvPicPr>
+                  <pic:blipFill>
+                    <a:blip r:embed="rId5"/>
+                    <a:stretch>
+                      <a:fillRect/>
+                    </a:stretch>
+                  </pic:blipFill>
+                  <pic:spPr>
+                    <a:xfrm>
+                      <a:off x="0" y="0"/>
+                      <a:ext cx="4667531" cy="2603820"/>
+                    </a:xfrm>
+                    <a:prstGeom prst="rect">
+                      <a:avLst/>
+                    </a:prstGeom>
+                  </pic:spPr>
+                </pic:pic>
+              </a:graphicData>
+            </a:graphic>
+          </wp:inline>
+        </w:drawing>
+      </w:r>
+    </w:p>
+    <w:p>
+      <w:r>
+        <w:drawing>
+          <wp:inline distT="0" distB="0" distL="0" distR="0" wp14:anchorId="4588EBAA" wp14:editId="7E03805F">
+            <wp:extent cx="4476750" cy="3005818"/>
+            <wp:effectExtent l="0" t="0" r="0" b="4445"/>
+            <wp:docPr id="5" name="Picture 5"/>
+            <wp:cNvGraphicFramePr>
+              <a:graphicFrameLocks xmlns:a="http://schemas.openxmlformats.org/drawingml/2006/main" noChangeAspect="1"/>
+            </wp:cNvGraphicFramePr>
+            <a:graphic xmlns:a="http://schemas.openxmlformats.org/drawingml/2006/main">
+              <a:graphicData uri="http://schemas.openxmlformats.org/drawingml/2006/picture">
+                <pic:pic xmlns:pic="http://schemas.openxmlformats.org/drawingml/2006/picture">
+                  <pic:nvPicPr>
+                    <pic:cNvPr id="1" name=""/>
+                    <pic:cNvPicPr/>
+                  </pic:nvPicPr>
+                  <pic:blipFill>
+                    <a:blip r:embed="rId6"/>
+                    <a:stretch>
+                      <a:fillRect/>
+                    </a:stretch>
+                  </pic:blipFill>
+                  <pic:spPr>
+                    <a:xfrm>
+                      <a:off x="0" y="0"/>
+                      <a:ext cx="4497346" cy="3019647"/>
+                    </a:xfrm>
+                    <a:prstGeom prst="rect">
+                      <a:avLst/>
+                    </a:prstGeom>
+                  </pic:spPr>
+                </pic:pic>
+              </a:graphicData>
+            </a:graphic>
+          </wp:inline>
+        </w:drawing>
+      </w:r>
+    </w:p>
+    <w:p>
+      <w:r>
+        <w:rPr>
+          <w:noProof/>
+        </w:rPr>
+        <w:lastRenderedPageBreak/>
+        <w:drawing>
+          <wp:anchor distT="0" distB="0" distL="114300" distR="114300" simplePos="0" relativeHeight="251660288" behindDoc="0" locked="0" layoutInCell="1" allowOverlap="1" wp14:anchorId="26F5C93C" wp14:editId="06245B22">
+            <wp:simplePos x="0" y="0"/>
+            <wp:positionH relativeFrom="margin">
+              <wp:align>center</wp:align>
+            </wp:positionH>
+            <wp:positionV relativeFrom="paragraph">
+              <wp:posOffset>352425</wp:posOffset>
+            </wp:positionV>
+            <wp:extent cx="1628775" cy="6343650"/>
+            <wp:effectExtent l="0" t="0" r="9525" b="0"/>
+            <wp:wrapSquare wrapText="bothSides"/>
+            <wp:docPr id="4" name="Picture 4"/>
+            <wp:cNvGraphicFramePr>
+              <a:graphicFrameLocks xmlns:a="http://schemas.openxmlformats.org/drawingml/2006/main" noChangeAspect="1"/>
+            </wp:cNvGraphicFramePr>
+            <a:graphic xmlns:a="http://schemas.openxmlformats.org/drawingml/2006/main">
+              <a:graphicData uri="http://schemas.openxmlformats.org/drawingml/2006/picture">
+                <pic:pic xmlns:pic="http://schemas.openxmlformats.org/drawingml/2006/picture">
+                  <pic:nvPicPr>
+                    <pic:cNvPr id="0" name="Picture 2"/>
+                    <pic:cNvPicPr>
+                      <a:picLocks noChangeAspect="1" noChangeArrowheads="1"/>
+                    </pic:cNvPicPr>
+                  </pic:nvPicPr>
+                  <pic:blipFill>
+                    <a:blip r:embed="rId7">
+                      <a:extLst>
+                        <a:ext uri="{28A0092B-C50C-407E-A947-70E740481C1C}">
+                          <a14:useLocalDpi xmlns:a14="http://schemas.microsoft.com/office/drawing/2010/main" val="0"/>
+                        </a:ext>
+                      </a:extLst>
+                    </a:blip>
+                    <a:srcRect/>
+                    <a:stretch>
+                      <a:fillRect/>
+                    </a:stretch>
+                  </pic:blipFill>
+                  <pic:spPr bwMode="auto">
+                    <a:xfrm>
+                      <a:off x="0" y="0"/>
+                      <a:ext cx="1628775" cy="6343650"/>
+                    </a:xfrm>
+                    <a:prstGeom prst="rect">
+                      <a:avLst/>
+                    </a:prstGeom>
+                    <a:noFill/>
+                  </pic:spPr>
+                </pic:pic>
+              </a:graphicData>
+            </a:graphic>
+          </wp:anchor>
+        </w:drawing>
+      </w:r>
+      <w:r>
+        <w:rPr>
+          <w:noProof/>
+        </w:rPr>
+        <mc:AlternateContent>
+          <mc:Choice Requires="wps">
+            <w:drawing>
+              <wp:anchor distT="45720" distB="45720" distL="114300" distR="114300" simplePos="0" relativeHeight="251659264" behindDoc="0" locked="0" layoutInCell="1" allowOverlap="1" wp14:anchorId="6CCA86A6" wp14:editId="36C68ABE">
+                <wp:simplePos x="0" y="0"/>
+                <wp:positionH relativeFrom="margin">
+                  <wp:align>center</wp:align>
+                </wp:positionH>
+                <wp:positionV relativeFrom="paragraph">
+                  <wp:posOffset>0</wp:posOffset>
+                </wp:positionV>
+                <wp:extent cx="1743075" cy="266700"/>
+                <wp:effectExtent l="0" t="0" r="28575" b="19050"/>
+                <wp:wrapSquare wrapText="bothSides"/>
+                <wp:docPr id="217" name="Text Box 2"/>
+                <wp:cNvGraphicFramePr>
+                  <a:graphicFrameLocks xmlns:a="http://schemas.openxmlformats.org/drawingml/2006/main"/>
+                </wp:cNvGraphicFramePr>
+                <a:graphic xmlns:a="http://schemas.openxmlformats.org/drawingml/2006/main">
+                  <a:graphicData uri="http://schemas.microsoft.com/office/word/2010/wordprocessingShape">
+                    <wps:wsp>
+                      <wps:cNvSpPr txBox="1">
+                        <a:spLocks noChangeArrowheads="1"/>
+                      </wps:cNvSpPr>
+                      <wps:spPr bwMode="auto">
+                        <a:xfrm>
+                          <a:off x="0" y="0"/>
+                          <a:ext cx="1743075" cy="266700"/>
+                        </a:xfrm>
+                        <a:prstGeom prst="rect">
+                          <a:avLst/>
+                        </a:prstGeom>
+                        <a:solidFill>
+                          <a:srgbClr val="FFFFFF"/>
+                        </a:solidFill>
+                        <a:ln w="9525">
+                          <a:solidFill>
+                            <a:srgbClr val="000000"/>
+                          </a:solidFill>
+                          <a:miter lim="800000"/>
+                          <a:headEnd/>
+                          <a:tailEnd/>
+                        </a:ln>
+                      </wps:spPr>
+                      <wps:txbx>
+                        <w:txbxContent>
+                          <w:p>
+                            <w:r>
+                              <w:t>Num Processors, Timespan</w:t>
+                            </w:r>
+                          </w:p>
+                        </w:txbxContent>
+                      </wps:txbx>
+                      <wps:bodyPr rot="0" vert="horz" wrap="square" lIns="91440" tIns="45720" rIns="91440" bIns="45720" anchor="t" anchorCtr="0">
+                        <a:noAutofit/>
+                      </wps:bodyPr>
+                    </wps:wsp>
+                  </a:graphicData>
+                </a:graphic>
+                <wp14:sizeRelH relativeFrom="margin">
+                  <wp14:pctWidth>0</wp14:pctWidth>
+                </wp14:sizeRelH>
+                <wp14:sizeRelV relativeFrom="margin">
+                  <wp14:pctHeight>0</wp14:pctHeight>
+                </wp14:sizeRelV>
+              </wp:anchor>
+            </w:drawing>
+          </mc:Choice>
+          <mc:Fallback>
+            <w:pict>
+              <v:shapetype w14:anchorId="6CCA86A6" id="_x0000_t202" coordsize="21600,21600" o:spt="202" path="m,l,21600r21600,l21600,xe">
+                <v:stroke joinstyle="miter"/>
+                <v:path gradientshapeok="t" o:connecttype="rect"/>
+              </v:shapetype>
+              <v:shape id="Text Box 2" o:spid="_x0000_s1026" type="#_x0000_t202" style="position:absolute;margin-left:0;margin-top:0;width:137.25pt;height:21pt;z-index:251659264;visibility:visible;mso-wrap-style:square;mso-width-percent:0;mso-height-percent:0;mso-wrap-distance-left:9pt;mso-wrap-distance-top:3.6pt;mso-wrap-distance-right:9pt;mso-wrap-distance-bottom:3.6pt;mso-position-horizontal:center;mso-position-horizontal-relative:margin;mso-position-vertical:absolute;mso-position-vertical-relative:text;mso-width-percent:0;mso-height-percent:0;mso-width-relative:margin;mso-height-relative:margin;v-text-anchor:top" o:gfxdata="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">
+                <v:textbox>
+                  <w:txbxContent>
+                    <w:p>
+                      <w:r>
+                        <w:t>Num Processors, Timespan</w:t>
+                      </w:r>
+                    </w:p>
+                  </w:txbxContent>
+                </v:textbox>
+                <w10:wrap type="square" anchorx="margin"/>
+              </v:shape>
+            </w:pict>
+          </mc:Fallback>
+        </mc:AlternateContent>
+      </w:r>
+      <w:r>
+        <w:rPr>
+          <w:noProof/>
+        </w:rPr>
+        <w:drawing>
+          <wp:inline distT="0" distB="0" distL="0" distR="0" wp14:anchorId="7F73B7DC" wp14:editId="071CBB96">
+            <wp:extent cx="1628775" cy="8124825"/>
+            <wp:effectExtent l="0" t="0" r="9525" b="9525"/>
+            <wp:docPr id="3" name="Picture 3"/>
+            <wp:cNvGraphicFramePr>
+              <a:graphicFrameLocks xmlns:a="http://schemas.openxmlformats.org/drawingml/2006/main" noChangeAspect="1"/>
+            </wp:cNvGraphicFramePr>
+            <a:graphic xmlns:a="http://schemas.openxmlformats.org/drawingml/2006/main">
+              <a:graphicData uri="http://schemas.openxmlformats.org/drawingml/2006/picture">
+                <pic:pic xmlns:pic="http://schemas.openxmlformats.org/drawingml/2006/picture">
+                  <pic:nvPicPr>
+                    <pic:cNvPr id="0" name="Picture 2"/>
+                    <pic:cNvPicPr>
+                      <a:picLocks noChangeAspect="1" noChangeArrowheads="1"/>
+                    </pic:cNvPicPr>
+                  </pic:nvPicPr>
+                  <pic:blipFill>
+                    <a:blip r:embed="rId8">
+                      <a:extLst>
+                        <a:ext uri="{28A0092B-C50C-407E-A947-70E740481C1C}">
+                          <a14:useLocalDpi xmlns:a14="http://schemas.microsoft.com/office/drawing/2010/main" val="0"/>
+                        </a:ext>
+                      </a:extLst>
+                    </a:blip>
+                    <a:srcRect/>
+                    <a:stretch>
+                      <a:fillRect/>
+                    </a:stretch>
+                  </pic:blipFill>
+                  <pic:spPr bwMode="auto">
+                    <a:xfrm>
+                      <a:off x="0" y="0"/>
+                      <a:ext cx="1628775" cy="8124825"/>
+                    </a:xfrm>
+                    <a:prstGeom prst="rect">
+                      <a:avLst/>
+                    </a:prstGeom>
+                    <a:noFill/>
+                  </pic:spPr>
+                </pic:pic>
+              </a:graphicData>
+            </a:graphic>
+          </wp:inline>
+        </w:drawing>
+      </w:r>
+    </w:p>
+    <w:p>
+      <w:r>
+        <w:lastRenderedPageBreak/>
+        <w:t xml:space="preserve">Given the approximation of </w:t>
+      </w:r>
+      <w:r>
+        <w:t>0.16,</w:t>
+      </w:r>
+      <w:r>
+        <w:t xml:space="preserve"> a value of </w:t>
+      </w:r>
+      <w:r>
+        <w:t>2</w:t>
+      </w:r>
+      <w:r>
+        <w:t>000</w:t>
+      </w:r>
+      <w:r>
+        <w:t xml:space="preserve"> was chosen to </w:t>
+      </w:r>
+      <w:r>
+        <w:t xml:space="preserve">be a reasonable </w:t>
+      </w:r>
+      <w:r>
+        <w:t>represent</w:t>
+      </w:r>
+      <w:r>
+        <w:t>ation of</w:t>
+      </w:r>
+      <w:r>
+        <w:t xml:space="preserve"> the number of samples</w:t>
+      </w:r>
+      <w:r>
+        <w:t xml:space="preserve">, but a value of </w:t>
+      </w:r>
+      <w:r>
+        <w:t>100000</w:t>
+      </w:r>
+      <w:r>
+        <w:t xml:space="preserve"> samples was used to be safe and to get a reasonable timing diagram</w:t>
+      </w:r>
+      <w:r>
+        <w:t>. Using that, we can now analyze execution time for different numbers of processes.  The relation between number of processes and execution time is found</w:t>
+      </w:r>
+      <w:r>
+        <w:t xml:space="preserve"> above.</w:t>
+      </w:r>
+    </w:p>
+    <w:p>
+      <w:r>
+        <w:t>Part 3:</w:t>
+      </w:r>
+    </w:p>
+    <w:p>
+      <w:r>
+        <w:t xml:space="preserve">Given the asymptote seen around a value of </w:t>
+      </w:r>
+      <w:r>
+        <w:t>31</w:t>
+      </w:r>
+      <w:r>
+        <w:t xml:space="preserve"> it can be gathered that increasing the number of processes above that will do either nothing or be detrimental to the execution time. Therefore, since the lowest execution time was found to occur at </w:t>
+      </w:r>
+      <w:r>
+        <w:t>31</w:t>
+      </w:r>
+      <w:r>
+        <w:t xml:space="preserve"> processes, it can be determined that </w:t>
+      </w:r>
+      <w:r>
+        <w:t>31</w:t>
+      </w:r>
+      <w:r>
+        <w:t xml:space="preserve"> is the optimal number of processes for the given program. Since the execution time for a single process was</w:t>
+      </w:r>
+      <w:r>
+        <w:t xml:space="preserve"> 10.54272,</w:t>
+      </w:r>
+      <w:r>
+        <w:t xml:space="preserve"> we can calculate that the calculated speedup </w:t>
+      </w:r>
+      <w:r>
+        <w:t xml:space="preserve">with </w:t>
+      </w:r>
+      <w:r>
+        <w:t>31</w:t>
+      </w:r>
+      <w:r>
+        <w:t xml:space="preserve"> processes </w:t>
+      </w:r>
+      <w:r>
+        <w:t xml:space="preserve">would result in </w:t>
+      </w:r>
+      <w:r>
+        <w:t xml:space="preserve">execution time of </w:t>
+      </w:r>
+      <m:oMath>
+        <m:f>
+          <m:fPr>
+            <m:ctrlPr>
+              <w:rPr>
+                <w:rFonts w:ascii="Cambria Math" w:hAnsi="Cambria Math"/>
+                <w:i/>
+              </w:rPr>
+            </m:ctrlPr>
+          </m:fPr>
+          <m:num>
+            <m:r>
+              <w:rPr>
+                <w:rFonts w:ascii="Cambria Math" w:hAnsi="Cambria Math"/>
+              </w:rPr>
+              <m:t>10.54272</m:t>
+            </m:r>
+          </m:num>
+          <m:den>
+            <m:r>
+              <w:rPr>
+                <w:rFonts w:ascii="Cambria Math" w:hAnsi="Cambria Math"/>
+              </w:rPr>
+              <m:t>31</m:t>
+            </m:r>
+          </m:den>
+        </m:f>
+        <m:r>
+          <w:rPr>
+            <w:rFonts w:ascii="Cambria Math" w:hAnsi="Cambria Math"/>
+          </w:rPr>
+          <m:t>=</m:t>
+        </m:r>
+        <m:r>
+          <w:rPr>
+            <w:rFonts w:ascii="Cambria Math" w:hAnsi="Cambria Math"/>
+          </w:rPr>
+          <m:t>0.34</m:t>
+        </m:r>
+      </m:oMath>
+      <w:r>
+        <w:rPr>
+          <w:rFonts w:eastAsiaTheme="minorEastAsia"/>
+        </w:rPr>
+        <w:t xml:space="preserve">. </w:t>
+      </w:r>
+      <w:r>
+        <w:t xml:space="preserve">However, the true execution time with </w:t>
+      </w:r>
+      <w:r>
+        <w:t>31</w:t>
+      </w:r>
+      <w:r>
+        <w:t xml:space="preserve"> processes was </w:t>
+      </w:r>
+      <w:r>
+        <w:t>0.359,</w:t>
+      </w:r>
+      <w:r>
+        <w:t xml:space="preserve"> </w:t>
       </w:r>
       <w:proofErr w:type="gramStart"/>
       <w:r>
-        <w:t>be ?</w:t>
+        <w:t>due to the fact that</w:t>
       </w:r>
       <w:proofErr w:type="gramEnd"/>
       <w:r>
-        <w:t xml:space="preserve">??. </w:t>
-      </w:r>
-      <w:r>
-        <w:t>The number of samples along with the value calculated from them is shown below:</w:t>
-      </w:r>
-    </w:p>
-    <w:p>
-      <w:r>
-        <w:t>//include table of n vs calculated result</w:t>
-      </w:r>
-    </w:p>
-    <w:p>
-      <w:r>
-        <w:t>Given the approximation of ???, a value of ??? was chosen to represent the number of samples. Using that, we can now analyze execution time for different numbers of processes.  The relation between number of processes and execution time is found below:</w:t>
-      </w:r>
-    </w:p>
-    <w:p>
-      <w:r>
-        <w:t>//include table AND graph</w:t>
-      </w:r>
-    </w:p>
-    <w:p>
-      <w:r>
-        <w:t>Part 3:</w:t>
-      </w:r>
-    </w:p>
-    <w:p>
-      <w:r>
-        <w:t xml:space="preserve">Given the asymptote seen around a value of ???, it can be gathered that increasing the number of processes above that will do either nothing or be detrimental to the execution time. Therefore, since the lowest execution time was found to occur at ??? processes, it can be determined that ??? is the optimal number of processes for the given program. Since the execution time for a single process was ???, we can calculate that the calculated speedup </w:t>
-      </w:r>
-      <w:r>
-        <w:t xml:space="preserve">with ??? processes </w:t>
-      </w:r>
-      <w:r>
-        <w:t xml:space="preserve">would result in </w:t>
-      </w:r>
-      <w:r>
-        <w:t xml:space="preserve">execution time </w:t>
+        <w:t xml:space="preserve"> the master process must be synchronous, and the overhead associated with multiple processes. This overhead includes moving variables around between threads not on the same core (although this matters little in this program), and extra calculations/assignments that must be performed in order to set up the multiple processes. We </w:t>
       </w:r>
       <w:proofErr w:type="gramStart"/>
       <w:r>
-        <w:t>of ?</w:t>
+        <w:t>are able to</w:t>
       </w:r>
       <w:proofErr w:type="gramEnd"/>
       <w:r>
-        <w:t xml:space="preserve">??. However, the true execution time with ??? processes was ???, </w:t>
+        <w:t xml:space="preserve"> go above 40 processes since a processor core can run multiple processes in threads, but this is of little help to us, as it provides no improvement. Using batch processing, the program took </w:t>
+      </w:r>
+      <w:r>
+        <w:t xml:space="preserve">0.359 </w:t>
       </w:r>
       <w:proofErr w:type="gramStart"/>
       <w:r>
-        <w:t>due to the fact that</w:t>
+        <w:t xml:space="preserve">seconds </w:t>
+      </w:r>
+      <w:r>
+        <w:t xml:space="preserve"> to</w:t>
       </w:r>
       <w:proofErr w:type="gramEnd"/>
       <w:r>
-        <w:t xml:space="preserve"> the master process must be synchronous, and the overhead associated with multiple processes. This overhead includes moving variables around between threads not on the same core (although this matters little in this program), and extra calculations/assignments that must be performed in order to set up the multiple processes. We </w:t>
-      </w:r>
-      <w:proofErr w:type="gramStart"/>
-      <w:r>
-        <w:t>are able to</w:t>
-      </w:r>
-      <w:proofErr w:type="gramEnd"/>
-      <w:r>
-        <w:t xml:space="preserve"> go above 40 processes since a processor core can run multiple processes in threads, but this is of little help to us, as it provides no improvement. Using batch processing, the program took ??? to run, while without took ??? to run. //Analyze whether the results are the same or why not</w:t>
+        <w:t xml:space="preserve"> run, while without</w:t>
+      </w:r>
+      <w:r>
+        <w:t xml:space="preserve"> it</w:t>
+      </w:r>
+      <w:r>
+        <w:t xml:space="preserve"> took </w:t>
+      </w:r>
+      <w:r>
+        <w:t>10 seconds</w:t>
+      </w:r>
+      <w:r>
+        <w:t xml:space="preserve"> </w:t>
+      </w:r>
+      <w:r>
+        <w:t xml:space="preserve">(over a minute counting wait time) </w:t>
+      </w:r>
+      <w:r>
+        <w:t xml:space="preserve">to run. </w:t>
+      </w:r>
+      <w:r>
+        <w:t xml:space="preserve">The results are very different, since batch processing allows for waiting for the computer to be ready with all cores needed, which can separate wait times from actual execution time. </w:t>
       </w:r>
     </w:p>
     <w:p>
@@ -241,12 +691,30 @@
         <w:t>s</w:t>
       </w:r>
       <w:r>
-        <w:t xml:space="preserve"> was determined to be ???, as it gives a close enough approximation of the integral without being so large that it would take a long period of time to process. Using the execution times mapped to the number of processes, the optimal processes count was determined to be ???, due to its low execution tim</w:t>
+        <w:t xml:space="preserve"> was determined to be </w:t>
+      </w:r>
+      <w:r>
+        <w:t>100000,</w:t>
+      </w:r>
+      <w:r>
+        <w:t xml:space="preserve"> as it gives a close enough approximation of the integral without being so large that it would take a long period of time to process. Using the execution times mapped to the number of processes, the optimal processes count was determined to be </w:t>
+      </w:r>
+      <w:r>
+        <w:t>31,</w:t>
+      </w:r>
+      <w:r>
+        <w:t xml:space="preserve"> due to its low</w:t>
+      </w:r>
+      <w:r>
+        <w:t>est</w:t>
+      </w:r>
+      <w:r>
+        <w:t xml:space="preserve"> </w:t>
       </w:r>
       <w:bookmarkStart w:id="0" w:name="_GoBack"/>
       <w:bookmarkEnd w:id="0"/>
       <w:r>
-        <w:t xml:space="preserve">e. </w:t>
+        <w:t xml:space="preserve">execution time. </w:t>
       </w:r>
     </w:p>
     <w:sectPr>
@@ -684,6 +1152,16 @@
     <w:semiHidden/>
     <w:unhideWhenUsed/>
   </w:style>
+  <w:style w:type="character" w:styleId="PlaceholderText">
+    <w:name w:val="Placeholder Text"/>
+    <w:basedOn w:val="DefaultParagraphFont"/>
+    <w:uiPriority w:val="99"/>
+    <w:semiHidden/>
+    <w:rsid w:val="00645375"/>
+    <w:rPr>
+      <w:color w:val="808080"/>
+    </w:rPr>
+  </w:style>
 </w:styles>
 </file>
 

</xml_diff>